<commit_message>
Added different Weather Code
</commit_message>
<xml_diff>
--- a/database/weather code.docx
+++ b/database/weather code.docx
@@ -16,7 +16,8 @@
       </w:tblPr>
       <w:tblGrid>
         <w:gridCol w:w="204"/>
-        <w:gridCol w:w="1596"/>
+        <w:gridCol w:w="1677"/>
+        <w:gridCol w:w="405"/>
       </w:tblGrid>
       <w:tr>
         <w:trPr>
@@ -29,6 +30,12 @@
             <w:hideMark/>
           </w:tcPr>
           <w:p>
+            <w:pPr>
+              <w:rPr>
+                <w:b/>
+                <w:bCs/>
+              </w:rPr>
+            </w:pPr>
             <w:r>
               <w:rPr>
                 <w:b/>
@@ -45,8 +52,41 @@
             <w:hideMark/>
           </w:tcPr>
           <w:p>
-            <w:r>
+            <w:pPr>
+              <w:rPr>
+                <w:b/>
+                <w:bCs/>
+              </w:rPr>
+            </w:pPr>
+            <w:r>
+              <w:rPr>
+                <w:b/>
+                <w:bCs/>
+              </w:rPr>
               <w:t>Clear sky / Fair</w:t>
+            </w:r>
+          </w:p>
+        </w:tc>
+        <w:tc>
+          <w:tcPr>
+            <w:tcW w:w="0" w:type="auto"/>
+            <w:vAlign w:val="center"/>
+            <w:hideMark/>
+          </w:tcPr>
+          <w:p>
+            <w:pPr>
+              <w:rPr>
+                <w:b/>
+                <w:bCs/>
+              </w:rPr>
+            </w:pPr>
+            <w:r>
+              <w:rPr>
+                <w:rFonts w:ascii="Segoe UI Emoji" w:hAnsi="Segoe UI Emoji" w:cs="Segoe UI Emoji"/>
+                <w:b/>
+                <w:bCs/>
+              </w:rPr>
+              <w:t>☀️</w:t>
             </w:r>
           </w:p>
         </w:tc>
@@ -55,6 +95,8 @@
     <w:p>
       <w:pPr>
         <w:rPr>
+          <w:b/>
+          <w:bCs/>
           <w:vanish/>
         </w:rPr>
       </w:pPr>
@@ -73,7 +115,8 @@
       </w:tblPr>
       <w:tblGrid>
         <w:gridCol w:w="204"/>
-        <w:gridCol w:w="1323"/>
+        <w:gridCol w:w="1386"/>
+        <w:gridCol w:w="405"/>
       </w:tblGrid>
       <w:tr>
         <w:trPr>
@@ -86,6 +129,12 @@
             <w:hideMark/>
           </w:tcPr>
           <w:p>
+            <w:pPr>
+              <w:rPr>
+                <w:b/>
+                <w:bCs/>
+              </w:rPr>
+            </w:pPr>
             <w:r>
               <w:rPr>
                 <w:b/>
@@ -102,8 +151,41 @@
             <w:hideMark/>
           </w:tcPr>
           <w:p>
-            <w:r>
+            <w:pPr>
+              <w:rPr>
+                <w:b/>
+                <w:bCs/>
+              </w:rPr>
+            </w:pPr>
+            <w:r>
+              <w:rPr>
+                <w:b/>
+                <w:bCs/>
+              </w:rPr>
               <w:t>Mainly clear</w:t>
+            </w:r>
+          </w:p>
+        </w:tc>
+        <w:tc>
+          <w:tcPr>
+            <w:tcW w:w="0" w:type="auto"/>
+            <w:vAlign w:val="center"/>
+            <w:hideMark/>
+          </w:tcPr>
+          <w:p>
+            <w:pPr>
+              <w:rPr>
+                <w:b/>
+                <w:bCs/>
+              </w:rPr>
+            </w:pPr>
+            <w:r>
+              <w:rPr>
+                <w:rFonts w:ascii="Segoe UI Emoji" w:hAnsi="Segoe UI Emoji" w:cs="Segoe UI Emoji"/>
+                <w:b/>
+                <w:bCs/>
+              </w:rPr>
+              <w:t>🌤️</w:t>
             </w:r>
           </w:p>
         </w:tc>
@@ -112,6 +194,8 @@
     <w:p>
       <w:pPr>
         <w:rPr>
+          <w:b/>
+          <w:bCs/>
           <w:vanish/>
         </w:rPr>
       </w:pPr>
@@ -130,7 +214,8 @@
       </w:tblPr>
       <w:tblGrid>
         <w:gridCol w:w="204"/>
-        <w:gridCol w:w="1406"/>
+        <w:gridCol w:w="1477"/>
+        <w:gridCol w:w="405"/>
       </w:tblGrid>
       <w:tr>
         <w:trPr>
@@ -143,6 +228,12 @@
             <w:hideMark/>
           </w:tcPr>
           <w:p>
+            <w:pPr>
+              <w:rPr>
+                <w:b/>
+                <w:bCs/>
+              </w:rPr>
+            </w:pPr>
             <w:r>
               <w:rPr>
                 <w:b/>
@@ -159,8 +250,41 @@
             <w:hideMark/>
           </w:tcPr>
           <w:p>
-            <w:r>
+            <w:pPr>
+              <w:rPr>
+                <w:b/>
+                <w:bCs/>
+              </w:rPr>
+            </w:pPr>
+            <w:r>
+              <w:rPr>
+                <w:b/>
+                <w:bCs/>
+              </w:rPr>
               <w:t>Partly cloudy</w:t>
+            </w:r>
+          </w:p>
+        </w:tc>
+        <w:tc>
+          <w:tcPr>
+            <w:tcW w:w="0" w:type="auto"/>
+            <w:vAlign w:val="center"/>
+            <w:hideMark/>
+          </w:tcPr>
+          <w:p>
+            <w:pPr>
+              <w:rPr>
+                <w:b/>
+                <w:bCs/>
+              </w:rPr>
+            </w:pPr>
+            <w:r>
+              <w:rPr>
+                <w:rFonts w:ascii="Segoe UI Emoji" w:hAnsi="Segoe UI Emoji" w:cs="Segoe UI Emoji"/>
+                <w:b/>
+                <w:bCs/>
+              </w:rPr>
+              <w:t>⛅</w:t>
             </w:r>
           </w:p>
         </w:tc>
@@ -169,6 +293,8 @@
     <w:p>
       <w:pPr>
         <w:rPr>
+          <w:b/>
+          <w:bCs/>
           <w:vanish/>
         </w:rPr>
       </w:pPr>
@@ -187,7 +313,8 @@
       </w:tblPr>
       <w:tblGrid>
         <w:gridCol w:w="204"/>
-        <w:gridCol w:w="1922"/>
+        <w:gridCol w:w="2008"/>
+        <w:gridCol w:w="405"/>
       </w:tblGrid>
       <w:tr>
         <w:trPr>
@@ -200,6 +327,12 @@
             <w:hideMark/>
           </w:tcPr>
           <w:p>
+            <w:pPr>
+              <w:rPr>
+                <w:b/>
+                <w:bCs/>
+              </w:rPr>
+            </w:pPr>
             <w:r>
               <w:rPr>
                 <w:b/>
@@ -216,11 +349,41 @@
             <w:hideMark/>
           </w:tcPr>
           <w:p>
-            <w:r>
-              <w:t xml:space="preserve">Cloudy / </w:t>
-            </w:r>
-            <w:r>
-              <w:t>Overcast</w:t>
+            <w:pPr>
+              <w:rPr>
+                <w:b/>
+                <w:bCs/>
+              </w:rPr>
+            </w:pPr>
+            <w:r>
+              <w:rPr>
+                <w:b/>
+                <w:bCs/>
+              </w:rPr>
+              <w:t>Cloudy / Overcast</w:t>
+            </w:r>
+          </w:p>
+        </w:tc>
+        <w:tc>
+          <w:tcPr>
+            <w:tcW w:w="0" w:type="auto"/>
+            <w:vAlign w:val="center"/>
+            <w:hideMark/>
+          </w:tcPr>
+          <w:p>
+            <w:pPr>
+              <w:rPr>
+                <w:b/>
+                <w:bCs/>
+              </w:rPr>
+            </w:pPr>
+            <w:r>
+              <w:rPr>
+                <w:rFonts w:ascii="Segoe UI Emoji" w:hAnsi="Segoe UI Emoji" w:cs="Segoe UI Emoji"/>
+                <w:b/>
+                <w:bCs/>
+              </w:rPr>
+              <w:t>☁️</w:t>
             </w:r>
           </w:p>
         </w:tc>
@@ -229,6 +392,8 @@
     <w:p>
       <w:pPr>
         <w:rPr>
+          <w:b/>
+          <w:bCs/>
           <w:vanish/>
         </w:rPr>
       </w:pPr>
@@ -247,7 +412,8 @@
       </w:tblPr>
       <w:tblGrid>
         <w:gridCol w:w="332"/>
-        <w:gridCol w:w="675"/>
+        <w:gridCol w:w="693"/>
+        <w:gridCol w:w="405"/>
       </w:tblGrid>
       <w:tr>
         <w:trPr>
@@ -260,6 +426,12 @@
             <w:hideMark/>
           </w:tcPr>
           <w:p>
+            <w:pPr>
+              <w:rPr>
+                <w:b/>
+                <w:bCs/>
+              </w:rPr>
+            </w:pPr>
             <w:r>
               <w:rPr>
                 <w:b/>
@@ -271,16 +443,46 @@
         </w:tc>
         <w:tc>
           <w:tcPr>
-            <w:tcW w:w="163" w:type="dxa"/>
-            <w:vAlign w:val="center"/>
-            <w:hideMark/>
-          </w:tcPr>
-          <w:p>
-            <w:r>
-              <w:t>Fog</w:t>
-            </w:r>
-            <w:r>
-              <w:t>gy</w:t>
+            <w:tcW w:w="0" w:type="auto"/>
+            <w:vAlign w:val="center"/>
+            <w:hideMark/>
+          </w:tcPr>
+          <w:p>
+            <w:pPr>
+              <w:rPr>
+                <w:b/>
+                <w:bCs/>
+              </w:rPr>
+            </w:pPr>
+            <w:r>
+              <w:rPr>
+                <w:b/>
+                <w:bCs/>
+              </w:rPr>
+              <w:t>Foggy</w:t>
+            </w:r>
+          </w:p>
+        </w:tc>
+        <w:tc>
+          <w:tcPr>
+            <w:tcW w:w="0" w:type="auto"/>
+            <w:vAlign w:val="center"/>
+            <w:hideMark/>
+          </w:tcPr>
+          <w:p>
+            <w:pPr>
+              <w:rPr>
+                <w:b/>
+                <w:bCs/>
+              </w:rPr>
+            </w:pPr>
+            <w:r>
+              <w:rPr>
+                <w:rFonts w:ascii="Segoe UI Emoji" w:hAnsi="Segoe UI Emoji" w:cs="Segoe UI Emoji"/>
+                <w:b/>
+                <w:bCs/>
+              </w:rPr>
+              <w:t>🌫️</w:t>
             </w:r>
           </w:p>
         </w:tc>
@@ -289,6 +491,8 @@
     <w:p>
       <w:pPr>
         <w:rPr>
+          <w:b/>
+          <w:bCs/>
           <w:vanish/>
         </w:rPr>
       </w:pPr>
@@ -307,7 +511,8 @@
       </w:tblPr>
       <w:tblGrid>
         <w:gridCol w:w="332"/>
-        <w:gridCol w:w="3213"/>
+        <w:gridCol w:w="3383"/>
+        <w:gridCol w:w="735"/>
       </w:tblGrid>
       <w:tr>
         <w:trPr>
@@ -320,6 +525,12 @@
             <w:hideMark/>
           </w:tcPr>
           <w:p>
+            <w:pPr>
+              <w:rPr>
+                <w:b/>
+                <w:bCs/>
+              </w:rPr>
+            </w:pPr>
             <w:r>
               <w:rPr>
                 <w:b/>
@@ -336,8 +547,41 @@
             <w:hideMark/>
           </w:tcPr>
           <w:p>
-            <w:r>
+            <w:pPr>
+              <w:rPr>
+                <w:b/>
+                <w:bCs/>
+              </w:rPr>
+            </w:pPr>
+            <w:r>
+              <w:rPr>
+                <w:b/>
+                <w:bCs/>
+              </w:rPr>
               <w:t>Depositing rime fog (frosty fog)</w:t>
+            </w:r>
+          </w:p>
+        </w:tc>
+        <w:tc>
+          <w:tcPr>
+            <w:tcW w:w="0" w:type="auto"/>
+            <w:vAlign w:val="center"/>
+            <w:hideMark/>
+          </w:tcPr>
+          <w:p>
+            <w:pPr>
+              <w:rPr>
+                <w:b/>
+                <w:bCs/>
+              </w:rPr>
+            </w:pPr>
+            <w:r>
+              <w:rPr>
+                <w:rFonts w:ascii="Segoe UI Emoji" w:hAnsi="Segoe UI Emoji" w:cs="Segoe UI Emoji"/>
+                <w:b/>
+                <w:bCs/>
+              </w:rPr>
+              <w:t>🌫️❄️</w:t>
             </w:r>
           </w:p>
         </w:tc>
@@ -346,6 +590,8 @@
     <w:p>
       <w:pPr>
         <w:rPr>
+          <w:b/>
+          <w:bCs/>
           <w:vanish/>
         </w:rPr>
       </w:pPr>
@@ -364,7 +610,8 @@
       </w:tblPr>
       <w:tblGrid>
         <w:gridCol w:w="332"/>
-        <w:gridCol w:w="1298"/>
+        <w:gridCol w:w="1363"/>
+        <w:gridCol w:w="735"/>
       </w:tblGrid>
       <w:tr>
         <w:trPr>
@@ -377,6 +624,12 @@
             <w:hideMark/>
           </w:tcPr>
           <w:p>
+            <w:pPr>
+              <w:rPr>
+                <w:b/>
+                <w:bCs/>
+              </w:rPr>
+            </w:pPr>
             <w:r>
               <w:rPr>
                 <w:b/>
@@ -393,8 +646,41 @@
             <w:hideMark/>
           </w:tcPr>
           <w:p>
-            <w:r>
+            <w:pPr>
+              <w:rPr>
+                <w:b/>
+                <w:bCs/>
+              </w:rPr>
+            </w:pPr>
+            <w:r>
+              <w:rPr>
+                <w:b/>
+                <w:bCs/>
+              </w:rPr>
               <w:t>Light drizzle</w:t>
+            </w:r>
+          </w:p>
+        </w:tc>
+        <w:tc>
+          <w:tcPr>
+            <w:tcW w:w="0" w:type="auto"/>
+            <w:vAlign w:val="center"/>
+            <w:hideMark/>
+          </w:tcPr>
+          <w:p>
+            <w:pPr>
+              <w:rPr>
+                <w:b/>
+                <w:bCs/>
+              </w:rPr>
+            </w:pPr>
+            <w:r>
+              <w:rPr>
+                <w:rFonts w:ascii="Segoe UI Emoji" w:hAnsi="Segoe UI Emoji" w:cs="Segoe UI Emoji"/>
+                <w:b/>
+                <w:bCs/>
+              </w:rPr>
+              <w:t>🌦️💧</w:t>
             </w:r>
           </w:p>
         </w:tc>
@@ -403,6 +689,8 @@
     <w:p>
       <w:pPr>
         <w:rPr>
+          <w:b/>
+          <w:bCs/>
           <w:vanish/>
         </w:rPr>
       </w:pPr>
@@ -421,7 +709,8 @@
       </w:tblPr>
       <w:tblGrid>
         <w:gridCol w:w="332"/>
-        <w:gridCol w:w="1779"/>
+        <w:gridCol w:w="1868"/>
+        <w:gridCol w:w="735"/>
       </w:tblGrid>
       <w:tr>
         <w:trPr>
@@ -434,6 +723,12 @@
             <w:hideMark/>
           </w:tcPr>
           <w:p>
+            <w:pPr>
+              <w:rPr>
+                <w:b/>
+                <w:bCs/>
+              </w:rPr>
+            </w:pPr>
             <w:r>
               <w:rPr>
                 <w:b/>
@@ -450,8 +745,41 @@
             <w:hideMark/>
           </w:tcPr>
           <w:p>
-            <w:r>
+            <w:pPr>
+              <w:rPr>
+                <w:b/>
+                <w:bCs/>
+              </w:rPr>
+            </w:pPr>
+            <w:r>
+              <w:rPr>
+                <w:b/>
+                <w:bCs/>
+              </w:rPr>
               <w:t>Moderate drizzle</w:t>
+            </w:r>
+          </w:p>
+        </w:tc>
+        <w:tc>
+          <w:tcPr>
+            <w:tcW w:w="0" w:type="auto"/>
+            <w:vAlign w:val="center"/>
+            <w:hideMark/>
+          </w:tcPr>
+          <w:p>
+            <w:pPr>
+              <w:rPr>
+                <w:b/>
+                <w:bCs/>
+              </w:rPr>
+            </w:pPr>
+            <w:r>
+              <w:rPr>
+                <w:rFonts w:ascii="Segoe UI Emoji" w:hAnsi="Segoe UI Emoji" w:cs="Segoe UI Emoji"/>
+                <w:b/>
+                <w:bCs/>
+              </w:rPr>
+              <w:t>🌦️💦</w:t>
             </w:r>
           </w:p>
         </w:tc>
@@ -460,6 +788,8 @@
     <w:p>
       <w:pPr>
         <w:rPr>
+          <w:b/>
+          <w:bCs/>
           <w:vanish/>
         </w:rPr>
       </w:pPr>
@@ -478,7 +808,8 @@
       </w:tblPr>
       <w:tblGrid>
         <w:gridCol w:w="332"/>
-        <w:gridCol w:w="1460"/>
+        <w:gridCol w:w="1527"/>
+        <w:gridCol w:w="735"/>
       </w:tblGrid>
       <w:tr>
         <w:trPr>
@@ -491,6 +822,12 @@
             <w:hideMark/>
           </w:tcPr>
           <w:p>
+            <w:pPr>
+              <w:rPr>
+                <w:b/>
+                <w:bCs/>
+              </w:rPr>
+            </w:pPr>
             <w:r>
               <w:rPr>
                 <w:b/>
@@ -507,8 +844,41 @@
             <w:hideMark/>
           </w:tcPr>
           <w:p>
-            <w:r>
+            <w:pPr>
+              <w:rPr>
+                <w:b/>
+                <w:bCs/>
+              </w:rPr>
+            </w:pPr>
+            <w:r>
+              <w:rPr>
+                <w:b/>
+                <w:bCs/>
+              </w:rPr>
               <w:t>Dense drizzle</w:t>
+            </w:r>
+          </w:p>
+        </w:tc>
+        <w:tc>
+          <w:tcPr>
+            <w:tcW w:w="0" w:type="auto"/>
+            <w:vAlign w:val="center"/>
+            <w:hideMark/>
+          </w:tcPr>
+          <w:p>
+            <w:pPr>
+              <w:rPr>
+                <w:b/>
+                <w:bCs/>
+              </w:rPr>
+            </w:pPr>
+            <w:r>
+              <w:rPr>
+                <w:rFonts w:ascii="Segoe UI Emoji" w:hAnsi="Segoe UI Emoji" w:cs="Segoe UI Emoji"/>
+                <w:b/>
+                <w:bCs/>
+              </w:rPr>
+              <w:t>🌧️💦</w:t>
             </w:r>
           </w:p>
         </w:tc>
@@ -517,6 +887,8 @@
     <w:p>
       <w:pPr>
         <w:rPr>
+          <w:b/>
+          <w:bCs/>
           <w:vanish/>
         </w:rPr>
       </w:pPr>
@@ -535,7 +907,8 @@
       </w:tblPr>
       <w:tblGrid>
         <w:gridCol w:w="332"/>
-        <w:gridCol w:w="2157"/>
+        <w:gridCol w:w="2280"/>
+        <w:gridCol w:w="735"/>
       </w:tblGrid>
       <w:tr>
         <w:trPr>
@@ -548,6 +921,12 @@
             <w:hideMark/>
           </w:tcPr>
           <w:p>
+            <w:pPr>
+              <w:rPr>
+                <w:b/>
+                <w:bCs/>
+              </w:rPr>
+            </w:pPr>
             <w:r>
               <w:rPr>
                 <w:b/>
@@ -564,8 +943,41 @@
             <w:hideMark/>
           </w:tcPr>
           <w:p>
-            <w:r>
+            <w:pPr>
+              <w:rPr>
+                <w:b/>
+                <w:bCs/>
+              </w:rPr>
+            </w:pPr>
+            <w:r>
+              <w:rPr>
+                <w:b/>
+                <w:bCs/>
+              </w:rPr>
               <w:t>Light freezing drizzle</w:t>
+            </w:r>
+          </w:p>
+        </w:tc>
+        <w:tc>
+          <w:tcPr>
+            <w:tcW w:w="0" w:type="auto"/>
+            <w:vAlign w:val="center"/>
+            <w:hideMark/>
+          </w:tcPr>
+          <w:p>
+            <w:pPr>
+              <w:rPr>
+                <w:b/>
+                <w:bCs/>
+              </w:rPr>
+            </w:pPr>
+            <w:r>
+              <w:rPr>
+                <w:rFonts w:ascii="Segoe UI Emoji" w:hAnsi="Segoe UI Emoji" w:cs="Segoe UI Emoji"/>
+                <w:b/>
+                <w:bCs/>
+              </w:rPr>
+              <w:t>🌦️❄️</w:t>
             </w:r>
           </w:p>
         </w:tc>
@@ -574,6 +986,8 @@
     <w:p>
       <w:pPr>
         <w:rPr>
+          <w:b/>
+          <w:bCs/>
           <w:vanish/>
         </w:rPr>
       </w:pPr>
@@ -592,7 +1006,8 @@
       </w:tblPr>
       <w:tblGrid>
         <w:gridCol w:w="332"/>
-        <w:gridCol w:w="2319"/>
+        <w:gridCol w:w="2444"/>
+        <w:gridCol w:w="735"/>
       </w:tblGrid>
       <w:tr>
         <w:trPr>
@@ -605,6 +1020,12 @@
             <w:hideMark/>
           </w:tcPr>
           <w:p>
+            <w:pPr>
+              <w:rPr>
+                <w:b/>
+                <w:bCs/>
+              </w:rPr>
+            </w:pPr>
             <w:r>
               <w:rPr>
                 <w:b/>
@@ -621,8 +1042,41 @@
             <w:hideMark/>
           </w:tcPr>
           <w:p>
-            <w:r>
+            <w:pPr>
+              <w:rPr>
+                <w:b/>
+                <w:bCs/>
+              </w:rPr>
+            </w:pPr>
+            <w:r>
+              <w:rPr>
+                <w:b/>
+                <w:bCs/>
+              </w:rPr>
               <w:t>Dense freezing drizzle</w:t>
+            </w:r>
+          </w:p>
+        </w:tc>
+        <w:tc>
+          <w:tcPr>
+            <w:tcW w:w="0" w:type="auto"/>
+            <w:vAlign w:val="center"/>
+            <w:hideMark/>
+          </w:tcPr>
+          <w:p>
+            <w:pPr>
+              <w:rPr>
+                <w:b/>
+                <w:bCs/>
+              </w:rPr>
+            </w:pPr>
+            <w:r>
+              <w:rPr>
+                <w:rFonts w:ascii="Segoe UI Emoji" w:hAnsi="Segoe UI Emoji" w:cs="Segoe UI Emoji"/>
+                <w:b/>
+                <w:bCs/>
+              </w:rPr>
+              <w:t>🌧️❄️</w:t>
             </w:r>
           </w:p>
         </w:tc>
@@ -631,6 +1085,8 @@
     <w:p>
       <w:pPr>
         <w:rPr>
+          <w:b/>
+          <w:bCs/>
           <w:vanish/>
         </w:rPr>
       </w:pPr>
@@ -649,7 +1105,8 @@
       </w:tblPr>
       <w:tblGrid>
         <w:gridCol w:w="332"/>
-        <w:gridCol w:w="1096"/>
+        <w:gridCol w:w="1152"/>
+        <w:gridCol w:w="405"/>
       </w:tblGrid>
       <w:tr>
         <w:trPr>
@@ -662,6 +1119,12 @@
             <w:hideMark/>
           </w:tcPr>
           <w:p>
+            <w:pPr>
+              <w:rPr>
+                <w:b/>
+                <w:bCs/>
+              </w:rPr>
+            </w:pPr>
             <w:r>
               <w:rPr>
                 <w:b/>
@@ -678,8 +1141,41 @@
             <w:hideMark/>
           </w:tcPr>
           <w:p>
-            <w:r>
+            <w:pPr>
+              <w:rPr>
+                <w:b/>
+                <w:bCs/>
+              </w:rPr>
+            </w:pPr>
+            <w:r>
+              <w:rPr>
+                <w:b/>
+                <w:bCs/>
+              </w:rPr>
               <w:t>Slight rain</w:t>
+            </w:r>
+          </w:p>
+        </w:tc>
+        <w:tc>
+          <w:tcPr>
+            <w:tcW w:w="0" w:type="auto"/>
+            <w:vAlign w:val="center"/>
+            <w:hideMark/>
+          </w:tcPr>
+          <w:p>
+            <w:pPr>
+              <w:rPr>
+                <w:b/>
+                <w:bCs/>
+              </w:rPr>
+            </w:pPr>
+            <w:r>
+              <w:rPr>
+                <w:rFonts w:ascii="Segoe UI Emoji" w:hAnsi="Segoe UI Emoji" w:cs="Segoe UI Emoji"/>
+                <w:b/>
+                <w:bCs/>
+              </w:rPr>
+              <w:t>🌦️</w:t>
             </w:r>
           </w:p>
         </w:tc>
@@ -688,6 +1184,8 @@
     <w:p>
       <w:pPr>
         <w:rPr>
+          <w:b/>
+          <w:bCs/>
           <w:vanish/>
         </w:rPr>
       </w:pPr>
@@ -706,7 +1204,8 @@
       </w:tblPr>
       <w:tblGrid>
         <w:gridCol w:w="332"/>
-        <w:gridCol w:w="1499"/>
+        <w:gridCol w:w="1565"/>
+        <w:gridCol w:w="405"/>
       </w:tblGrid>
       <w:tr>
         <w:trPr>
@@ -719,6 +1218,12 @@
             <w:hideMark/>
           </w:tcPr>
           <w:p>
+            <w:pPr>
+              <w:rPr>
+                <w:b/>
+                <w:bCs/>
+              </w:rPr>
+            </w:pPr>
             <w:r>
               <w:rPr>
                 <w:b/>
@@ -735,8 +1240,41 @@
             <w:hideMark/>
           </w:tcPr>
           <w:p>
-            <w:r>
+            <w:pPr>
+              <w:rPr>
+                <w:b/>
+                <w:bCs/>
+              </w:rPr>
+            </w:pPr>
+            <w:r>
+              <w:rPr>
+                <w:b/>
+                <w:bCs/>
+              </w:rPr>
               <w:t>Moderate rain</w:t>
+            </w:r>
+          </w:p>
+        </w:tc>
+        <w:tc>
+          <w:tcPr>
+            <w:tcW w:w="0" w:type="auto"/>
+            <w:vAlign w:val="center"/>
+            <w:hideMark/>
+          </w:tcPr>
+          <w:p>
+            <w:pPr>
+              <w:rPr>
+                <w:b/>
+                <w:bCs/>
+              </w:rPr>
+            </w:pPr>
+            <w:r>
+              <w:rPr>
+                <w:rFonts w:ascii="Segoe UI Emoji" w:hAnsi="Segoe UI Emoji" w:cs="Segoe UI Emoji"/>
+                <w:b/>
+                <w:bCs/>
+              </w:rPr>
+              <w:t>🌧️</w:t>
             </w:r>
           </w:p>
         </w:tc>
@@ -745,6 +1283,8 @@
     <w:p>
       <w:pPr>
         <w:rPr>
+          <w:b/>
+          <w:bCs/>
           <w:vanish/>
         </w:rPr>
       </w:pPr>
@@ -763,7 +1303,8 @@
       </w:tblPr>
       <w:tblGrid>
         <w:gridCol w:w="332"/>
-        <w:gridCol w:w="1160"/>
+        <w:gridCol w:w="1208"/>
+        <w:gridCol w:w="735"/>
       </w:tblGrid>
       <w:tr>
         <w:trPr>
@@ -776,6 +1317,12 @@
             <w:hideMark/>
           </w:tcPr>
           <w:p>
+            <w:pPr>
+              <w:rPr>
+                <w:b/>
+                <w:bCs/>
+              </w:rPr>
+            </w:pPr>
             <w:r>
               <w:rPr>
                 <w:b/>
@@ -792,8 +1339,41 @@
             <w:hideMark/>
           </w:tcPr>
           <w:p>
-            <w:r>
+            <w:pPr>
+              <w:rPr>
+                <w:b/>
+                <w:bCs/>
+              </w:rPr>
+            </w:pPr>
+            <w:r>
+              <w:rPr>
+                <w:b/>
+                <w:bCs/>
+              </w:rPr>
               <w:t>Heavy rain</w:t>
+            </w:r>
+          </w:p>
+        </w:tc>
+        <w:tc>
+          <w:tcPr>
+            <w:tcW w:w="0" w:type="auto"/>
+            <w:vAlign w:val="center"/>
+            <w:hideMark/>
+          </w:tcPr>
+          <w:p>
+            <w:pPr>
+              <w:rPr>
+                <w:b/>
+                <w:bCs/>
+              </w:rPr>
+            </w:pPr>
+            <w:r>
+              <w:rPr>
+                <w:rFonts w:ascii="Segoe UI Emoji" w:hAnsi="Segoe UI Emoji" w:cs="Segoe UI Emoji"/>
+                <w:b/>
+                <w:bCs/>
+              </w:rPr>
+              <w:t>🌧️🌧️</w:t>
             </w:r>
           </w:p>
         </w:tc>
@@ -802,6 +1382,8 @@
     <w:p>
       <w:pPr>
         <w:rPr>
+          <w:b/>
+          <w:bCs/>
           <w:vanish/>
         </w:rPr>
       </w:pPr>
@@ -820,7 +1402,8 @@
       </w:tblPr>
       <w:tblGrid>
         <w:gridCol w:w="332"/>
-        <w:gridCol w:w="1876"/>
+        <w:gridCol w:w="1978"/>
+        <w:gridCol w:w="735"/>
       </w:tblGrid>
       <w:tr>
         <w:trPr>
@@ -833,6 +1416,12 @@
             <w:hideMark/>
           </w:tcPr>
           <w:p>
+            <w:pPr>
+              <w:rPr>
+                <w:b/>
+                <w:bCs/>
+              </w:rPr>
+            </w:pPr>
             <w:r>
               <w:rPr>
                 <w:b/>
@@ -849,8 +1438,41 @@
             <w:hideMark/>
           </w:tcPr>
           <w:p>
-            <w:r>
+            <w:pPr>
+              <w:rPr>
+                <w:b/>
+                <w:bCs/>
+              </w:rPr>
+            </w:pPr>
+            <w:r>
+              <w:rPr>
+                <w:b/>
+                <w:bCs/>
+              </w:rPr>
               <w:t>Light freezing rain</w:t>
+            </w:r>
+          </w:p>
+        </w:tc>
+        <w:tc>
+          <w:tcPr>
+            <w:tcW w:w="0" w:type="auto"/>
+            <w:vAlign w:val="center"/>
+            <w:hideMark/>
+          </w:tcPr>
+          <w:p>
+            <w:pPr>
+              <w:rPr>
+                <w:b/>
+                <w:bCs/>
+              </w:rPr>
+            </w:pPr>
+            <w:r>
+              <w:rPr>
+                <w:rFonts w:ascii="Segoe UI Emoji" w:hAnsi="Segoe UI Emoji" w:cs="Segoe UI Emoji"/>
+                <w:b/>
+                <w:bCs/>
+              </w:rPr>
+              <w:t>🌧️❄️</w:t>
             </w:r>
           </w:p>
         </w:tc>
@@ -859,6 +1481,8 @@
     <w:p>
       <w:pPr>
         <w:rPr>
+          <w:b/>
+          <w:bCs/>
           <w:vanish/>
         </w:rPr>
       </w:pPr>
@@ -877,7 +1501,8 @@
       </w:tblPr>
       <w:tblGrid>
         <w:gridCol w:w="332"/>
-        <w:gridCol w:w="2018"/>
+        <w:gridCol w:w="2125"/>
+        <w:gridCol w:w="1064"/>
       </w:tblGrid>
       <w:tr>
         <w:trPr>
@@ -890,6 +1515,12 @@
             <w:hideMark/>
           </w:tcPr>
           <w:p>
+            <w:pPr>
+              <w:rPr>
+                <w:b/>
+                <w:bCs/>
+              </w:rPr>
+            </w:pPr>
             <w:r>
               <w:rPr>
                 <w:b/>
@@ -906,8 +1537,41 @@
             <w:hideMark/>
           </w:tcPr>
           <w:p>
-            <w:r>
+            <w:pPr>
+              <w:rPr>
+                <w:b/>
+                <w:bCs/>
+              </w:rPr>
+            </w:pPr>
+            <w:r>
+              <w:rPr>
+                <w:b/>
+                <w:bCs/>
+              </w:rPr>
               <w:t>Heavy freezing rain</w:t>
+            </w:r>
+          </w:p>
+        </w:tc>
+        <w:tc>
+          <w:tcPr>
+            <w:tcW w:w="0" w:type="auto"/>
+            <w:vAlign w:val="center"/>
+            <w:hideMark/>
+          </w:tcPr>
+          <w:p>
+            <w:pPr>
+              <w:rPr>
+                <w:b/>
+                <w:bCs/>
+              </w:rPr>
+            </w:pPr>
+            <w:r>
+              <w:rPr>
+                <w:rFonts w:ascii="Segoe UI Emoji" w:hAnsi="Segoe UI Emoji" w:cs="Segoe UI Emoji"/>
+                <w:b/>
+                <w:bCs/>
+              </w:rPr>
+              <w:t>🌧️❄️❄️</w:t>
             </w:r>
           </w:p>
         </w:tc>
@@ -916,6 +1580,8 @@
     <w:p>
       <w:pPr>
         <w:rPr>
+          <w:b/>
+          <w:bCs/>
           <w:vanish/>
         </w:rPr>
       </w:pPr>
@@ -934,7 +1600,8 @@
       </w:tblPr>
       <w:tblGrid>
         <w:gridCol w:w="332"/>
-        <w:gridCol w:w="1625"/>
+        <w:gridCol w:w="1714"/>
+        <w:gridCol w:w="405"/>
       </w:tblGrid>
       <w:tr>
         <w:trPr>
@@ -947,6 +1614,12 @@
             <w:hideMark/>
           </w:tcPr>
           <w:p>
+            <w:pPr>
+              <w:rPr>
+                <w:b/>
+                <w:bCs/>
+              </w:rPr>
+            </w:pPr>
             <w:r>
               <w:rPr>
                 <w:b/>
@@ -963,8 +1636,41 @@
             <w:hideMark/>
           </w:tcPr>
           <w:p>
-            <w:r>
+            <w:pPr>
+              <w:rPr>
+                <w:b/>
+                <w:bCs/>
+              </w:rPr>
+            </w:pPr>
+            <w:r>
+              <w:rPr>
+                <w:b/>
+                <w:bCs/>
+              </w:rPr>
               <w:t>Slight snow fall</w:t>
+            </w:r>
+          </w:p>
+        </w:tc>
+        <w:tc>
+          <w:tcPr>
+            <w:tcW w:w="0" w:type="auto"/>
+            <w:vAlign w:val="center"/>
+            <w:hideMark/>
+          </w:tcPr>
+          <w:p>
+            <w:pPr>
+              <w:rPr>
+                <w:b/>
+                <w:bCs/>
+              </w:rPr>
+            </w:pPr>
+            <w:r>
+              <w:rPr>
+                <w:rFonts w:ascii="Segoe UI Emoji" w:hAnsi="Segoe UI Emoji" w:cs="Segoe UI Emoji"/>
+                <w:b/>
+                <w:bCs/>
+              </w:rPr>
+              <w:t>🌨️</w:t>
             </w:r>
           </w:p>
         </w:tc>
@@ -973,6 +1679,8 @@
     <w:p>
       <w:pPr>
         <w:rPr>
+          <w:b/>
+          <w:bCs/>
           <w:vanish/>
         </w:rPr>
       </w:pPr>
@@ -991,7 +1699,8 @@
       </w:tblPr>
       <w:tblGrid>
         <w:gridCol w:w="332"/>
-        <w:gridCol w:w="2027"/>
+        <w:gridCol w:w="2127"/>
+        <w:gridCol w:w="735"/>
       </w:tblGrid>
       <w:tr>
         <w:trPr>
@@ -1004,6 +1713,12 @@
             <w:hideMark/>
           </w:tcPr>
           <w:p>
+            <w:pPr>
+              <w:rPr>
+                <w:b/>
+                <w:bCs/>
+              </w:rPr>
+            </w:pPr>
             <w:r>
               <w:rPr>
                 <w:b/>
@@ -1020,8 +1735,41 @@
             <w:hideMark/>
           </w:tcPr>
           <w:p>
-            <w:r>
+            <w:pPr>
+              <w:rPr>
+                <w:b/>
+                <w:bCs/>
+              </w:rPr>
+            </w:pPr>
+            <w:r>
+              <w:rPr>
+                <w:b/>
+                <w:bCs/>
+              </w:rPr>
               <w:t>Moderate snow fall</w:t>
+            </w:r>
+          </w:p>
+        </w:tc>
+        <w:tc>
+          <w:tcPr>
+            <w:tcW w:w="0" w:type="auto"/>
+            <w:vAlign w:val="center"/>
+            <w:hideMark/>
+          </w:tcPr>
+          <w:p>
+            <w:pPr>
+              <w:rPr>
+                <w:b/>
+                <w:bCs/>
+              </w:rPr>
+            </w:pPr>
+            <w:r>
+              <w:rPr>
+                <w:rFonts w:ascii="Segoe UI Emoji" w:hAnsi="Segoe UI Emoji" w:cs="Segoe UI Emoji"/>
+                <w:b/>
+                <w:bCs/>
+              </w:rPr>
+              <w:t>❄️🌨️</w:t>
             </w:r>
           </w:p>
         </w:tc>
@@ -1030,6 +1778,8 @@
     <w:p>
       <w:pPr>
         <w:rPr>
+          <w:b/>
+          <w:bCs/>
           <w:vanish/>
         </w:rPr>
       </w:pPr>
@@ -1048,7 +1798,8 @@
       </w:tblPr>
       <w:tblGrid>
         <w:gridCol w:w="332"/>
-        <w:gridCol w:w="1688"/>
+        <w:gridCol w:w="1770"/>
+        <w:gridCol w:w="1064"/>
       </w:tblGrid>
       <w:tr>
         <w:trPr>
@@ -1061,6 +1812,12 @@
             <w:hideMark/>
           </w:tcPr>
           <w:p>
+            <w:pPr>
+              <w:rPr>
+                <w:b/>
+                <w:bCs/>
+              </w:rPr>
+            </w:pPr>
             <w:r>
               <w:rPr>
                 <w:b/>
@@ -1077,8 +1834,41 @@
             <w:hideMark/>
           </w:tcPr>
           <w:p>
-            <w:r>
+            <w:pPr>
+              <w:rPr>
+                <w:b/>
+                <w:bCs/>
+              </w:rPr>
+            </w:pPr>
+            <w:r>
+              <w:rPr>
+                <w:b/>
+                <w:bCs/>
+              </w:rPr>
               <w:t>Heavy snow fall</w:t>
+            </w:r>
+          </w:p>
+        </w:tc>
+        <w:tc>
+          <w:tcPr>
+            <w:tcW w:w="0" w:type="auto"/>
+            <w:vAlign w:val="center"/>
+            <w:hideMark/>
+          </w:tcPr>
+          <w:p>
+            <w:pPr>
+              <w:rPr>
+                <w:b/>
+                <w:bCs/>
+              </w:rPr>
+            </w:pPr>
+            <w:r>
+              <w:rPr>
+                <w:rFonts w:ascii="Segoe UI Emoji" w:hAnsi="Segoe UI Emoji" w:cs="Segoe UI Emoji"/>
+                <w:b/>
+                <w:bCs/>
+              </w:rPr>
+              <w:t>❄️❄️🌨️</w:t>
             </w:r>
           </w:p>
         </w:tc>
@@ -1087,6 +1877,8 @@
     <w:p>
       <w:pPr>
         <w:rPr>
+          <w:b/>
+          <w:bCs/>
           <w:vanish/>
         </w:rPr>
       </w:pPr>
@@ -1105,7 +1897,8 @@
       </w:tblPr>
       <w:tblGrid>
         <w:gridCol w:w="332"/>
-        <w:gridCol w:w="1319"/>
+        <w:gridCol w:w="1374"/>
+        <w:gridCol w:w="611"/>
       </w:tblGrid>
       <w:tr>
         <w:trPr>
@@ -1118,6 +1911,12 @@
             <w:hideMark/>
           </w:tcPr>
           <w:p>
+            <w:pPr>
+              <w:rPr>
+                <w:b/>
+                <w:bCs/>
+              </w:rPr>
+            </w:pPr>
             <w:r>
               <w:rPr>
                 <w:b/>
@@ -1134,8 +1933,49 @@
             <w:hideMark/>
           </w:tcPr>
           <w:p>
-            <w:r>
+            <w:pPr>
+              <w:rPr>
+                <w:b/>
+                <w:bCs/>
+              </w:rPr>
+            </w:pPr>
+            <w:r>
+              <w:rPr>
+                <w:b/>
+                <w:bCs/>
+              </w:rPr>
               <w:t>Snow grains</w:t>
+            </w:r>
+          </w:p>
+        </w:tc>
+        <w:tc>
+          <w:tcPr>
+            <w:tcW w:w="0" w:type="auto"/>
+            <w:vAlign w:val="center"/>
+            <w:hideMark/>
+          </w:tcPr>
+          <w:p>
+            <w:pPr>
+              <w:rPr>
+                <w:b/>
+                <w:bCs/>
+              </w:rPr>
+            </w:pPr>
+            <w:r>
+              <w:rPr>
+                <w:rFonts w:ascii="Segoe UI Emoji" w:hAnsi="Segoe UI Emoji" w:cs="Segoe UI Emoji"/>
+                <w:b/>
+                <w:bCs/>
+              </w:rPr>
+              <w:t>❄️</w:t>
+            </w:r>
+            <w:r>
+              <w:rPr>
+                <w:rFonts w:ascii="Cambria Math" w:hAnsi="Cambria Math" w:cs="Cambria Math"/>
+                <w:b/>
+                <w:bCs/>
+              </w:rPr>
+              <w:t>⋯</w:t>
             </w:r>
           </w:p>
         </w:tc>
@@ -1144,6 +1984,8 @@
     <w:p>
       <w:pPr>
         <w:rPr>
+          <w:b/>
+          <w:bCs/>
           <w:vanish/>
         </w:rPr>
       </w:pPr>
@@ -1162,7 +2004,8 @@
       </w:tblPr>
       <w:tblGrid>
         <w:gridCol w:w="332"/>
-        <w:gridCol w:w="2016"/>
+        <w:gridCol w:w="2123"/>
+        <w:gridCol w:w="405"/>
       </w:tblGrid>
       <w:tr>
         <w:trPr>
@@ -1175,11 +2018,18 @@
             <w:hideMark/>
           </w:tcPr>
           <w:p>
-            <w:r>
-              <w:rPr>
-                <w:b/>
-                <w:bCs/>
-              </w:rPr>
+            <w:pPr>
+              <w:rPr>
+                <w:b/>
+                <w:bCs/>
+              </w:rPr>
+            </w:pPr>
+            <w:r>
+              <w:rPr>
+                <w:b/>
+                <w:bCs/>
+              </w:rPr>
+              <w:lastRenderedPageBreak/>
               <w:t>80</w:t>
             </w:r>
           </w:p>
@@ -1191,8 +2041,41 @@
             <w:hideMark/>
           </w:tcPr>
           <w:p>
-            <w:r>
+            <w:pPr>
+              <w:rPr>
+                <w:b/>
+                <w:bCs/>
+              </w:rPr>
+            </w:pPr>
+            <w:r>
+              <w:rPr>
+                <w:b/>
+                <w:bCs/>
+              </w:rPr>
               <w:t>Slight rain showers</w:t>
+            </w:r>
+          </w:p>
+        </w:tc>
+        <w:tc>
+          <w:tcPr>
+            <w:tcW w:w="0" w:type="auto"/>
+            <w:vAlign w:val="center"/>
+            <w:hideMark/>
+          </w:tcPr>
+          <w:p>
+            <w:pPr>
+              <w:rPr>
+                <w:b/>
+                <w:bCs/>
+              </w:rPr>
+            </w:pPr>
+            <w:r>
+              <w:rPr>
+                <w:rFonts w:ascii="Segoe UI Emoji" w:hAnsi="Segoe UI Emoji" w:cs="Segoe UI Emoji"/>
+                <w:b/>
+                <w:bCs/>
+              </w:rPr>
+              <w:t>🌦️</w:t>
             </w:r>
           </w:p>
         </w:tc>
@@ -1201,6 +2084,8 @@
     <w:p>
       <w:pPr>
         <w:rPr>
+          <w:b/>
+          <w:bCs/>
           <w:vanish/>
         </w:rPr>
       </w:pPr>
@@ -1219,7 +2104,8 @@
       </w:tblPr>
       <w:tblGrid>
         <w:gridCol w:w="332"/>
-        <w:gridCol w:w="2418"/>
+        <w:gridCol w:w="2536"/>
+        <w:gridCol w:w="405"/>
       </w:tblGrid>
       <w:tr>
         <w:trPr>
@@ -1232,12 +2118,17 @@
             <w:hideMark/>
           </w:tcPr>
           <w:p>
-            <w:r>
-              <w:rPr>
-                <w:b/>
-                <w:bCs/>
-              </w:rPr>
-              <w:lastRenderedPageBreak/>
+            <w:pPr>
+              <w:rPr>
+                <w:b/>
+                <w:bCs/>
+              </w:rPr>
+            </w:pPr>
+            <w:r>
+              <w:rPr>
+                <w:b/>
+                <w:bCs/>
+              </w:rPr>
               <w:t>81</w:t>
             </w:r>
           </w:p>
@@ -1249,8 +2140,41 @@
             <w:hideMark/>
           </w:tcPr>
           <w:p>
-            <w:r>
+            <w:pPr>
+              <w:rPr>
+                <w:b/>
+                <w:bCs/>
+              </w:rPr>
+            </w:pPr>
+            <w:r>
+              <w:rPr>
+                <w:b/>
+                <w:bCs/>
+              </w:rPr>
               <w:t>Moderate rain showers</w:t>
+            </w:r>
+          </w:p>
+        </w:tc>
+        <w:tc>
+          <w:tcPr>
+            <w:tcW w:w="0" w:type="auto"/>
+            <w:vAlign w:val="center"/>
+            <w:hideMark/>
+          </w:tcPr>
+          <w:p>
+            <w:pPr>
+              <w:rPr>
+                <w:b/>
+                <w:bCs/>
+              </w:rPr>
+            </w:pPr>
+            <w:r>
+              <w:rPr>
+                <w:rFonts w:ascii="Segoe UI Emoji" w:hAnsi="Segoe UI Emoji" w:cs="Segoe UI Emoji"/>
+                <w:b/>
+                <w:bCs/>
+              </w:rPr>
+              <w:t>🌧️</w:t>
             </w:r>
           </w:p>
         </w:tc>
@@ -1259,6 +2183,8 @@
     <w:p>
       <w:pPr>
         <w:rPr>
+          <w:b/>
+          <w:bCs/>
           <w:vanish/>
         </w:rPr>
       </w:pPr>
@@ -1277,7 +2203,8 @@
       </w:tblPr>
       <w:tblGrid>
         <w:gridCol w:w="332"/>
-        <w:gridCol w:w="2163"/>
+        <w:gridCol w:w="2276"/>
+        <w:gridCol w:w="1064"/>
       </w:tblGrid>
       <w:tr>
         <w:trPr>
@@ -1290,6 +2217,12 @@
             <w:hideMark/>
           </w:tcPr>
           <w:p>
+            <w:pPr>
+              <w:rPr>
+                <w:b/>
+                <w:bCs/>
+              </w:rPr>
+            </w:pPr>
             <w:r>
               <w:rPr>
                 <w:b/>
@@ -1306,8 +2239,41 @@
             <w:hideMark/>
           </w:tcPr>
           <w:p>
-            <w:r>
+            <w:pPr>
+              <w:rPr>
+                <w:b/>
+                <w:bCs/>
+              </w:rPr>
+            </w:pPr>
+            <w:r>
+              <w:rPr>
+                <w:b/>
+                <w:bCs/>
+              </w:rPr>
               <w:t>Violent rain showers</w:t>
+            </w:r>
+          </w:p>
+        </w:tc>
+        <w:tc>
+          <w:tcPr>
+            <w:tcW w:w="0" w:type="auto"/>
+            <w:vAlign w:val="center"/>
+            <w:hideMark/>
+          </w:tcPr>
+          <w:p>
+            <w:pPr>
+              <w:rPr>
+                <w:b/>
+                <w:bCs/>
+              </w:rPr>
+            </w:pPr>
+            <w:r>
+              <w:rPr>
+                <w:rFonts w:ascii="Segoe UI Emoji" w:hAnsi="Segoe UI Emoji" w:cs="Segoe UI Emoji"/>
+                <w:b/>
+                <w:bCs/>
+              </w:rPr>
+              <w:t>🌧️🌧️🌧️</w:t>
             </w:r>
           </w:p>
         </w:tc>
@@ -1316,6 +2282,8 @@
     <w:p>
       <w:pPr>
         <w:rPr>
+          <w:b/>
+          <w:bCs/>
           <w:vanish/>
         </w:rPr>
       </w:pPr>
@@ -1334,7 +2302,8 @@
       </w:tblPr>
       <w:tblGrid>
         <w:gridCol w:w="332"/>
-        <w:gridCol w:w="2177"/>
+        <w:gridCol w:w="2286"/>
+        <w:gridCol w:w="405"/>
       </w:tblGrid>
       <w:tr>
         <w:trPr>
@@ -1347,6 +2316,12 @@
             <w:hideMark/>
           </w:tcPr>
           <w:p>
+            <w:pPr>
+              <w:rPr>
+                <w:b/>
+                <w:bCs/>
+              </w:rPr>
+            </w:pPr>
             <w:r>
               <w:rPr>
                 <w:b/>
@@ -1363,8 +2338,41 @@
             <w:hideMark/>
           </w:tcPr>
           <w:p>
-            <w:r>
+            <w:pPr>
+              <w:rPr>
+                <w:b/>
+                <w:bCs/>
+              </w:rPr>
+            </w:pPr>
+            <w:r>
+              <w:rPr>
+                <w:b/>
+                <w:bCs/>
+              </w:rPr>
               <w:t>Slight snow showers</w:t>
+            </w:r>
+          </w:p>
+        </w:tc>
+        <w:tc>
+          <w:tcPr>
+            <w:tcW w:w="0" w:type="auto"/>
+            <w:vAlign w:val="center"/>
+            <w:hideMark/>
+          </w:tcPr>
+          <w:p>
+            <w:pPr>
+              <w:rPr>
+                <w:b/>
+                <w:bCs/>
+              </w:rPr>
+            </w:pPr>
+            <w:r>
+              <w:rPr>
+                <w:rFonts w:ascii="Segoe UI Emoji" w:hAnsi="Segoe UI Emoji" w:cs="Segoe UI Emoji"/>
+                <w:b/>
+                <w:bCs/>
+              </w:rPr>
+              <w:t>🌨️</w:t>
             </w:r>
           </w:p>
         </w:tc>
@@ -1373,6 +2381,8 @@
     <w:p>
       <w:pPr>
         <w:rPr>
+          <w:b/>
+          <w:bCs/>
           <w:vanish/>
         </w:rPr>
       </w:pPr>
@@ -1391,7 +2401,8 @@
       </w:tblPr>
       <w:tblGrid>
         <w:gridCol w:w="332"/>
-        <w:gridCol w:w="2241"/>
+        <w:gridCol w:w="2342"/>
+        <w:gridCol w:w="1064"/>
       </w:tblGrid>
       <w:tr>
         <w:trPr>
@@ -1404,6 +2415,12 @@
             <w:hideMark/>
           </w:tcPr>
           <w:p>
+            <w:pPr>
+              <w:rPr>
+                <w:b/>
+                <w:bCs/>
+              </w:rPr>
+            </w:pPr>
             <w:r>
               <w:rPr>
                 <w:b/>
@@ -1420,8 +2437,41 @@
             <w:hideMark/>
           </w:tcPr>
           <w:p>
-            <w:r>
+            <w:pPr>
+              <w:rPr>
+                <w:b/>
+                <w:bCs/>
+              </w:rPr>
+            </w:pPr>
+            <w:r>
+              <w:rPr>
+                <w:b/>
+                <w:bCs/>
+              </w:rPr>
               <w:t>Heavy snow showers</w:t>
+            </w:r>
+          </w:p>
+        </w:tc>
+        <w:tc>
+          <w:tcPr>
+            <w:tcW w:w="0" w:type="auto"/>
+            <w:vAlign w:val="center"/>
+            <w:hideMark/>
+          </w:tcPr>
+          <w:p>
+            <w:pPr>
+              <w:rPr>
+                <w:b/>
+                <w:bCs/>
+              </w:rPr>
+            </w:pPr>
+            <w:r>
+              <w:rPr>
+                <w:rFonts w:ascii="Segoe UI Emoji" w:hAnsi="Segoe UI Emoji" w:cs="Segoe UI Emoji"/>
+                <w:b/>
+                <w:bCs/>
+              </w:rPr>
+              <w:t>🌨️❄️❄️</w:t>
             </w:r>
           </w:p>
         </w:tc>
@@ -1430,6 +2480,8 @@
     <w:p>
       <w:pPr>
         <w:rPr>
+          <w:b/>
+          <w:bCs/>
           <w:vanish/>
         </w:rPr>
       </w:pPr>
@@ -1448,7 +2500,8 @@
       </w:tblPr>
       <w:tblGrid>
         <w:gridCol w:w="332"/>
-        <w:gridCol w:w="3597"/>
+        <w:gridCol w:w="3776"/>
+        <w:gridCol w:w="405"/>
       </w:tblGrid>
       <w:tr>
         <w:trPr>
@@ -1461,6 +2514,12 @@
             <w:hideMark/>
           </w:tcPr>
           <w:p>
+            <w:pPr>
+              <w:rPr>
+                <w:b/>
+                <w:bCs/>
+              </w:rPr>
+            </w:pPr>
             <w:r>
               <w:rPr>
                 <w:b/>
@@ -1477,8 +2536,41 @@
             <w:hideMark/>
           </w:tcPr>
           <w:p>
-            <w:r>
+            <w:pPr>
+              <w:rPr>
+                <w:b/>
+                <w:bCs/>
+              </w:rPr>
+            </w:pPr>
+            <w:r>
+              <w:rPr>
+                <w:b/>
+                <w:bCs/>
+              </w:rPr>
               <w:t>Thunderstorm (slight or moderate)</w:t>
+            </w:r>
+          </w:p>
+        </w:tc>
+        <w:tc>
+          <w:tcPr>
+            <w:tcW w:w="0" w:type="auto"/>
+            <w:vAlign w:val="center"/>
+            <w:hideMark/>
+          </w:tcPr>
+          <w:p>
+            <w:pPr>
+              <w:rPr>
+                <w:b/>
+                <w:bCs/>
+              </w:rPr>
+            </w:pPr>
+            <w:r>
+              <w:rPr>
+                <w:rFonts w:ascii="Segoe UI Emoji" w:hAnsi="Segoe UI Emoji" w:cs="Segoe UI Emoji"/>
+                <w:b/>
+                <w:bCs/>
+              </w:rPr>
+              <w:t>⛈️</w:t>
             </w:r>
           </w:p>
         </w:tc>
@@ -1487,6 +2579,8 @@
     <w:p>
       <w:pPr>
         <w:rPr>
+          <w:b/>
+          <w:bCs/>
           <w:vanish/>
         </w:rPr>
       </w:pPr>
@@ -1505,7 +2599,8 @@
       </w:tblPr>
       <w:tblGrid>
         <w:gridCol w:w="332"/>
-        <w:gridCol w:w="3063"/>
+        <w:gridCol w:w="3233"/>
+        <w:gridCol w:w="735"/>
       </w:tblGrid>
       <w:tr>
         <w:trPr>
@@ -1518,6 +2613,12 @@
             <w:hideMark/>
           </w:tcPr>
           <w:p>
+            <w:pPr>
+              <w:rPr>
+                <w:b/>
+                <w:bCs/>
+              </w:rPr>
+            </w:pPr>
             <w:r>
               <w:rPr>
                 <w:b/>
@@ -1534,8 +2635,41 @@
             <w:hideMark/>
           </w:tcPr>
           <w:p>
-            <w:r>
+            <w:pPr>
+              <w:rPr>
+                <w:b/>
+                <w:bCs/>
+              </w:rPr>
+            </w:pPr>
+            <w:r>
+              <w:rPr>
+                <w:b/>
+                <w:bCs/>
+              </w:rPr>
               <w:t>Thunderstorm with slight hail</w:t>
+            </w:r>
+          </w:p>
+        </w:tc>
+        <w:tc>
+          <w:tcPr>
+            <w:tcW w:w="0" w:type="auto"/>
+            <w:vAlign w:val="center"/>
+            <w:hideMark/>
+          </w:tcPr>
+          <w:p>
+            <w:pPr>
+              <w:rPr>
+                <w:b/>
+                <w:bCs/>
+              </w:rPr>
+            </w:pPr>
+            <w:r>
+              <w:rPr>
+                <w:rFonts w:ascii="Segoe UI Emoji" w:hAnsi="Segoe UI Emoji" w:cs="Segoe UI Emoji"/>
+                <w:b/>
+                <w:bCs/>
+              </w:rPr>
+              <w:t>⛈️❄️</w:t>
             </w:r>
           </w:p>
         </w:tc>
@@ -1544,6 +2678,8 @@
     <w:p>
       <w:pPr>
         <w:rPr>
+          <w:b/>
+          <w:bCs/>
           <w:vanish/>
         </w:rPr>
       </w:pPr>
@@ -1562,7 +2698,8 @@
       </w:tblPr>
       <w:tblGrid>
         <w:gridCol w:w="332"/>
-        <w:gridCol w:w="3110"/>
+        <w:gridCol w:w="3276"/>
+        <w:gridCol w:w="1064"/>
       </w:tblGrid>
       <w:tr>
         <w:trPr>
@@ -1575,6 +2712,12 @@
             <w:hideMark/>
           </w:tcPr>
           <w:p>
+            <w:pPr>
+              <w:rPr>
+                <w:b/>
+                <w:bCs/>
+              </w:rPr>
+            </w:pPr>
             <w:r>
               <w:rPr>
                 <w:b/>
@@ -1591,13 +2734,55 @@
             <w:hideMark/>
           </w:tcPr>
           <w:p>
-            <w:r>
+            <w:pPr>
+              <w:rPr>
+                <w:b/>
+                <w:bCs/>
+              </w:rPr>
+            </w:pPr>
+            <w:r>
+              <w:rPr>
+                <w:b/>
+                <w:bCs/>
+              </w:rPr>
               <w:t>Thunderstorm with heavy hail</w:t>
+            </w:r>
+          </w:p>
+        </w:tc>
+        <w:tc>
+          <w:tcPr>
+            <w:tcW w:w="0" w:type="auto"/>
+            <w:vAlign w:val="center"/>
+            <w:hideMark/>
+          </w:tcPr>
+          <w:p>
+            <w:pPr>
+              <w:rPr>
+                <w:b/>
+                <w:bCs/>
+              </w:rPr>
+            </w:pPr>
+            <w:r>
+              <w:rPr>
+                <w:rFonts w:ascii="Segoe UI Emoji" w:hAnsi="Segoe UI Emoji" w:cs="Segoe UI Emoji"/>
+                <w:b/>
+                <w:bCs/>
+              </w:rPr>
+              <w:t>⛈️❄️❄️</w:t>
             </w:r>
           </w:p>
         </w:tc>
       </w:tr>
     </w:tbl>
+    <w:p/>
+    <w:p/>
+    <w:p/>
+    <w:p/>
+    <w:p/>
+    <w:p/>
+    <w:p/>
+    <w:p/>
+    <w:p/>
     <w:p/>
     <w:sectPr>
       <w:pgSz w:w="12240" w:h="15840"/>
@@ -2212,7 +3397,6 @@
   <w:style w:type="character" w:default="1" w:styleId="DefaultParagraphFont">
     <w:name w:val="Default Paragraph Font"/>
     <w:uiPriority w:val="1"/>
-    <w:semiHidden/>
     <w:unhideWhenUsed/>
   </w:style>
   <w:style w:type="table" w:default="1" w:styleId="TableNormal">

</xml_diff>